<commit_message>
Correction stratégie de test
</commit_message>
<xml_diff>
--- a/Documentation/Stratégie de test.docx
+++ b/Documentation/Stratégie de test.docx
@@ -4,58 +4,82 @@
   <w:body>
     <w:p>
       <w:r>
-        <w:t>Stratégie de test :</w:t>
+        <w:t xml:space="preserve">Pour le développement du site web, nous utiliserons </w:t>
+      </w:r>
+      <w:r>
+        <w:t>nos trois postes respectifs du CPNV ainsi que nos ordinateurs personnels</w:t>
+      </w:r>
+      <w:r>
+        <w:t>. Nous utiliserons GitHub pour la gestion des fichiers</w:t>
+      </w:r>
+      <w:r>
+        <w:t xml:space="preserve"> et du projet</w:t>
+      </w:r>
+      <w:r>
+        <w:t>.</w:t>
+      </w:r>
+      <w:r>
+        <w:t xml:space="preserve"> </w:t>
       </w:r>
     </w:p>
     <w:p>
       <w:r>
-        <w:t>Pour le développement du site web, nous utiliserons 3 postes ; les trois postes du CPNV. Nous utiliserons GitHub pour la gestion des fichiers</w:t>
-      </w:r>
-      <w:r>
-        <w:t xml:space="preserve"> et du projet</w:t>
-      </w:r>
-      <w:r>
-        <w:t>.</w:t>
-      </w:r>
-      <w:r>
-        <w:t xml:space="preserve"> Pour le stockage des données nous utiliserons des fichiers </w:t>
-      </w:r>
-      <w:proofErr w:type="spellStart"/>
-      <w:r>
-        <w:t>json</w:t>
-      </w:r>
-      <w:proofErr w:type="spellEnd"/>
-      <w:r>
-        <w:t>.</w:t>
+        <w:t>Pour le stockage des données, nous utiliserons, comme souhaité, des fichiers JSON</w:t>
       </w:r>
     </w:p>
     <w:p>
-      <w:r>
-        <w:t xml:space="preserve">Nous utiliserons </w:t>
-      </w:r>
-      <w:proofErr w:type="spellStart"/>
-      <w:r>
-        <w:t>PhpStorm</w:t>
-      </w:r>
-      <w:proofErr w:type="spellEnd"/>
-      <w:r>
-        <w:t xml:space="preserve"> pour coder, pour la création des maquette « Draw.io »</w:t>
-      </w:r>
-      <w:r>
-        <w:t xml:space="preserve">. Pour les tests nous utiliserons les navigateurs Chrome et </w:t>
-      </w:r>
-      <w:proofErr w:type="spellStart"/>
-      <w:r>
-        <w:t>Fierfox</w:t>
-      </w:r>
-      <w:proofErr w:type="spellEnd"/>
-      <w:r>
-        <w:t>.</w:t>
+      <w:pPr>
+        <w:pStyle w:val="Paragraphedeliste"/>
+        <w:numPr>
+          <w:ilvl w:val="0"/>
+          <w:numId w:val="2"/>
+        </w:numPr>
+      </w:pPr>
+      <w:r>
+        <w:t>users.json</w:t>
+      </w:r>
+    </w:p>
+    <w:p>
+      <w:pPr>
+        <w:pStyle w:val="Paragraphedeliste"/>
+        <w:numPr>
+          <w:ilvl w:val="0"/>
+          <w:numId w:val="2"/>
+        </w:numPr>
+      </w:pPr>
+      <w:r>
+        <w:t>annonces.json</w:t>
+      </w:r>
+    </w:p>
+    <w:p>
+      <w:r>
+        <w:t>Le fichiers « </w:t>
+      </w:r>
+      <w:r>
+        <w:t>users.json</w:t>
+      </w:r>
+      <w:r>
+        <w:t> » répertoriera les différents utilisateurs alors que le fichier « annonces.json »</w:t>
+      </w:r>
+      <w:r>
+        <w:t xml:space="preserve"> stockera les annonces. Ces deux dossiers se situeront dans un sous dossier de l’index, nommé « datas ».</w:t>
+      </w:r>
+      <w:r>
+        <w:t xml:space="preserve"> </w:t>
+      </w:r>
+    </w:p>
+    <w:p>
+      <w:r>
+        <w:t xml:space="preserve">Les tests seront effectués sur les navigateurs « Google Chrome » et « Firefox », sur nos 3 différents postes du CPNV. </w:t>
+      </w:r>
+      <w:r>
+        <w:t>Les premiers tests seront effectués par nos soins.</w:t>
       </w:r>
       <w:bookmarkStart w:id="0" w:name="_GoBack"/>
       <w:bookmarkEnd w:id="0"/>
     </w:p>
     <w:sectPr>
+      <w:headerReference w:type="default" r:id="rId7"/>
       <w:pgSz w:w="11906" w:h="16838"/>
       <w:pgMar w:top="1417" w:right="1417" w:bottom="1417" w:left="1417" w:header="708" w:footer="708" w:gutter="0"/>
       <w:cols w:space="708"/>
@@ -65,9 +89,196 @@
 </w:document>
 </file>
 
+<file path=word/endnotes.xml><?xml version="1.0" encoding="utf-8"?>
+<w:endnotes xmlns:wpc="http://schemas.microsoft.com/office/word/2010/wordprocessingCanvas" xmlns:cx="http://schemas.microsoft.com/office/drawing/2014/chartex" xmlns:cx1="http://schemas.microsoft.com/office/drawing/2015/9/8/chartex" xmlns:mc="http://schemas.openxmlformats.org/markup-compatibility/2006" xmlns:o="urn:schemas-microsoft-com:office:office" xmlns:r="http://schemas.openxmlformats.org/officeDocument/2006/relationships" xmlns:m="http://schemas.openxmlformats.org/officeDocument/2006/math" xmlns:v="urn:schemas-microsoft-com:vml" xmlns:wp14="http://schemas.microsoft.com/office/word/2010/wordprocessingDrawing" xmlns:wp="http://schemas.openxmlformats.org/drawingml/2006/wordprocessingDrawing" xmlns:w10="urn:schemas-microsoft-com:office:word" xmlns:w="http://schemas.openxmlformats.org/wordprocessingml/2006/main" xmlns:w14="http://schemas.microsoft.com/office/word/2010/wordml" xmlns:w15="http://schemas.microsoft.com/office/word/2012/wordml" xmlns:w16se="http://schemas.microsoft.com/office/word/2015/wordml/symex" xmlns:wpg="http://schemas.microsoft.com/office/word/2010/wordprocessingGroup" xmlns:wpi="http://schemas.microsoft.com/office/word/2010/wordprocessingInk" xmlns:wne="http://schemas.microsoft.com/office/word/2006/wordml" xmlns:wps="http://schemas.microsoft.com/office/word/2010/wordprocessingShape" mc:Ignorable="w14 w15 w16se wp14">
+  <w:endnote w:type="separator" w:id="-1">
+    <w:p>
+      <w:pPr>
+        <w:spacing w:after="0" w:line="240" w:lineRule="auto"/>
+      </w:pPr>
+      <w:r>
+        <w:separator/>
+      </w:r>
+    </w:p>
+  </w:endnote>
+  <w:endnote w:type="continuationSeparator" w:id="0">
+    <w:p>
+      <w:pPr>
+        <w:spacing w:after="0" w:line="240" w:lineRule="auto"/>
+      </w:pPr>
+      <w:r>
+        <w:continuationSeparator/>
+      </w:r>
+    </w:p>
+  </w:endnote>
+</w:endnotes>
+</file>
+
+<file path=word/footnotes.xml><?xml version="1.0" encoding="utf-8"?>
+<w:footnotes xmlns:wpc="http://schemas.microsoft.com/office/word/2010/wordprocessingCanvas" xmlns:cx="http://schemas.microsoft.com/office/drawing/2014/chartex" xmlns:cx1="http://schemas.microsoft.com/office/drawing/2015/9/8/chartex" xmlns:mc="http://schemas.openxmlformats.org/markup-compatibility/2006" xmlns:o="urn:schemas-microsoft-com:office:office" xmlns:r="http://schemas.openxmlformats.org/officeDocument/2006/relationships" xmlns:m="http://schemas.openxmlformats.org/officeDocument/2006/math" xmlns:v="urn:schemas-microsoft-com:vml" xmlns:wp14="http://schemas.microsoft.com/office/word/2010/wordprocessingDrawing" xmlns:wp="http://schemas.openxmlformats.org/drawingml/2006/wordprocessingDrawing" xmlns:w10="urn:schemas-microsoft-com:office:word" xmlns:w="http://schemas.openxmlformats.org/wordprocessingml/2006/main" xmlns:w14="http://schemas.microsoft.com/office/word/2010/wordml" xmlns:w15="http://schemas.microsoft.com/office/word/2012/wordml" xmlns:w16se="http://schemas.microsoft.com/office/word/2015/wordml/symex" xmlns:wpg="http://schemas.microsoft.com/office/word/2010/wordprocessingGroup" xmlns:wpi="http://schemas.microsoft.com/office/word/2010/wordprocessingInk" xmlns:wne="http://schemas.microsoft.com/office/word/2006/wordml" xmlns:wps="http://schemas.microsoft.com/office/word/2010/wordprocessingShape" mc:Ignorable="w14 w15 w16se wp14">
+  <w:footnote w:type="separator" w:id="-1">
+    <w:p>
+      <w:pPr>
+        <w:spacing w:after="0" w:line="240" w:lineRule="auto"/>
+      </w:pPr>
+      <w:r>
+        <w:separator/>
+      </w:r>
+    </w:p>
+  </w:footnote>
+  <w:footnote w:type="continuationSeparator" w:id="0">
+    <w:p>
+      <w:pPr>
+        <w:spacing w:after="0" w:line="240" w:lineRule="auto"/>
+      </w:pPr>
+      <w:r>
+        <w:continuationSeparator/>
+      </w:r>
+    </w:p>
+  </w:footnote>
+</w:footnotes>
+</file>
+
+<file path=word/header1.xml><?xml version="1.0" encoding="utf-8"?>
+<w:hdr xmlns:wpc="http://schemas.microsoft.com/office/word/2010/wordprocessingCanvas" xmlns:cx="http://schemas.microsoft.com/office/drawing/2014/chartex" xmlns:cx1="http://schemas.microsoft.com/office/drawing/2015/9/8/chartex" xmlns:mc="http://schemas.openxmlformats.org/markup-compatibility/2006" xmlns:o="urn:schemas-microsoft-com:office:office" xmlns:r="http://schemas.openxmlformats.org/officeDocument/2006/relationships" xmlns:m="http://schemas.openxmlformats.org/officeDocument/2006/math" xmlns:v="urn:schemas-microsoft-com:vml" xmlns:wp14="http://schemas.microsoft.com/office/word/2010/wordprocessingDrawing" xmlns:wp="http://schemas.openxmlformats.org/drawingml/2006/wordprocessingDrawing" xmlns:w10="urn:schemas-microsoft-com:office:word" xmlns:w="http://schemas.openxmlformats.org/wordprocessingml/2006/main" xmlns:w14="http://schemas.microsoft.com/office/word/2010/wordml" xmlns:w15="http://schemas.microsoft.com/office/word/2012/wordml" xmlns:w16se="http://schemas.microsoft.com/office/word/2015/wordml/symex" xmlns:wpg="http://schemas.microsoft.com/office/word/2010/wordprocessingGroup" xmlns:wpi="http://schemas.microsoft.com/office/word/2010/wordprocessingInk" xmlns:wne="http://schemas.microsoft.com/office/word/2006/wordml" xmlns:wps="http://schemas.microsoft.com/office/word/2010/wordprocessingShape" mc:Ignorable="w14 w15 w16se wp14">
+  <w:p>
+    <w:pPr>
+      <w:pStyle w:val="En-tte"/>
+      <w:pBdr>
+        <w:bottom w:val="single" w:sz="24" w:space="1" w:color="auto"/>
+      </w:pBdr>
+    </w:pPr>
+    <w:r>
+      <w:tab/>
+      <w:t>Stratégie</w:t>
+    </w:r>
+    <w:r>
+      <w:t xml:space="preserve"> – WebAnnonces</w:t>
+    </w:r>
+    <w:r>
+      <w:tab/>
+      <w:t>YFA, SVY, TSS</w:t>
+    </w:r>
+  </w:p>
+</w:hdr>
+</file>
+
 <file path=word/numbering.xml><?xml version="1.0" encoding="utf-8"?>
 <w:numbering xmlns:wpc="http://schemas.microsoft.com/office/word/2010/wordprocessingCanvas" xmlns:cx="http://schemas.microsoft.com/office/drawing/2014/chartex" xmlns:cx1="http://schemas.microsoft.com/office/drawing/2015/9/8/chartex" xmlns:mc="http://schemas.openxmlformats.org/markup-compatibility/2006" xmlns:o="urn:schemas-microsoft-com:office:office" xmlns:r="http://schemas.openxmlformats.org/officeDocument/2006/relationships" xmlns:m="http://schemas.openxmlformats.org/officeDocument/2006/math" xmlns:v="urn:schemas-microsoft-com:vml" xmlns:wp14="http://schemas.microsoft.com/office/word/2010/wordprocessingDrawing" xmlns:wp="http://schemas.openxmlformats.org/drawingml/2006/wordprocessingDrawing" xmlns:w10="urn:schemas-microsoft-com:office:word" xmlns:w="http://schemas.openxmlformats.org/wordprocessingml/2006/main" xmlns:w14="http://schemas.microsoft.com/office/word/2010/wordml" xmlns:w15="http://schemas.microsoft.com/office/word/2012/wordml" xmlns:w16se="http://schemas.microsoft.com/office/word/2015/wordml/symex" xmlns:wpg="http://schemas.microsoft.com/office/word/2010/wordprocessingGroup" xmlns:wpi="http://schemas.microsoft.com/office/word/2010/wordprocessingInk" xmlns:wne="http://schemas.microsoft.com/office/word/2006/wordml" xmlns:wps="http://schemas.microsoft.com/office/word/2010/wordprocessingShape" mc:Ignorable="w14 w15 w16se wp14">
   <w:abstractNum w:abstractNumId="0" w15:restartNumberingAfterBreak="0">
+    <w:nsid w:val="0CED0198"/>
+    <w:multiLevelType w:val="hybridMultilevel"/>
+    <w:tmpl w:val="B33CBA40"/>
+    <w:lvl w:ilvl="0" w:tplc="100C0001">
+      <w:start w:val="1"/>
+      <w:numFmt w:val="bullet"/>
+      <w:lvlText w:val=""/>
+      <w:lvlJc w:val="left"/>
+      <w:pPr>
+        <w:ind w:left="720" w:hanging="360"/>
+      </w:pPr>
+      <w:rPr>
+        <w:rFonts w:ascii="Symbol" w:hAnsi="Symbol" w:hint="default"/>
+      </w:rPr>
+    </w:lvl>
+    <w:lvl w:ilvl="1" w:tplc="100C0003" w:tentative="1">
+      <w:start w:val="1"/>
+      <w:numFmt w:val="bullet"/>
+      <w:lvlText w:val="o"/>
+      <w:lvlJc w:val="left"/>
+      <w:pPr>
+        <w:ind w:left="1440" w:hanging="360"/>
+      </w:pPr>
+      <w:rPr>
+        <w:rFonts w:ascii="Courier New" w:hAnsi="Courier New" w:cs="Courier New" w:hint="default"/>
+      </w:rPr>
+    </w:lvl>
+    <w:lvl w:ilvl="2" w:tplc="100C0005" w:tentative="1">
+      <w:start w:val="1"/>
+      <w:numFmt w:val="bullet"/>
+      <w:lvlText w:val=""/>
+      <w:lvlJc w:val="left"/>
+      <w:pPr>
+        <w:ind w:left="2160" w:hanging="360"/>
+      </w:pPr>
+      <w:rPr>
+        <w:rFonts w:ascii="Wingdings" w:hAnsi="Wingdings" w:hint="default"/>
+      </w:rPr>
+    </w:lvl>
+    <w:lvl w:ilvl="3" w:tplc="100C0001" w:tentative="1">
+      <w:start w:val="1"/>
+      <w:numFmt w:val="bullet"/>
+      <w:lvlText w:val=""/>
+      <w:lvlJc w:val="left"/>
+      <w:pPr>
+        <w:ind w:left="2880" w:hanging="360"/>
+      </w:pPr>
+      <w:rPr>
+        <w:rFonts w:ascii="Symbol" w:hAnsi="Symbol" w:hint="default"/>
+      </w:rPr>
+    </w:lvl>
+    <w:lvl w:ilvl="4" w:tplc="100C0003" w:tentative="1">
+      <w:start w:val="1"/>
+      <w:numFmt w:val="bullet"/>
+      <w:lvlText w:val="o"/>
+      <w:lvlJc w:val="left"/>
+      <w:pPr>
+        <w:ind w:left="3600" w:hanging="360"/>
+      </w:pPr>
+      <w:rPr>
+        <w:rFonts w:ascii="Courier New" w:hAnsi="Courier New" w:cs="Courier New" w:hint="default"/>
+      </w:rPr>
+    </w:lvl>
+    <w:lvl w:ilvl="5" w:tplc="100C0005" w:tentative="1">
+      <w:start w:val="1"/>
+      <w:numFmt w:val="bullet"/>
+      <w:lvlText w:val=""/>
+      <w:lvlJc w:val="left"/>
+      <w:pPr>
+        <w:ind w:left="4320" w:hanging="360"/>
+      </w:pPr>
+      <w:rPr>
+        <w:rFonts w:ascii="Wingdings" w:hAnsi="Wingdings" w:hint="default"/>
+      </w:rPr>
+    </w:lvl>
+    <w:lvl w:ilvl="6" w:tplc="100C0001" w:tentative="1">
+      <w:start w:val="1"/>
+      <w:numFmt w:val="bullet"/>
+      <w:lvlText w:val=""/>
+      <w:lvlJc w:val="left"/>
+      <w:pPr>
+        <w:ind w:left="5040" w:hanging="360"/>
+      </w:pPr>
+      <w:rPr>
+        <w:rFonts w:ascii="Symbol" w:hAnsi="Symbol" w:hint="default"/>
+      </w:rPr>
+    </w:lvl>
+    <w:lvl w:ilvl="7" w:tplc="100C0003" w:tentative="1">
+      <w:start w:val="1"/>
+      <w:numFmt w:val="bullet"/>
+      <w:lvlText w:val="o"/>
+      <w:lvlJc w:val="left"/>
+      <w:pPr>
+        <w:ind w:left="5760" w:hanging="360"/>
+      </w:pPr>
+      <w:rPr>
+        <w:rFonts w:ascii="Courier New" w:hAnsi="Courier New" w:cs="Courier New" w:hint="default"/>
+      </w:rPr>
+    </w:lvl>
+    <w:lvl w:ilvl="8" w:tplc="100C0005" w:tentative="1">
+      <w:start w:val="1"/>
+      <w:numFmt w:val="bullet"/>
+      <w:lvlText w:val=""/>
+      <w:lvlJc w:val="left"/>
+      <w:pPr>
+        <w:ind w:left="6480" w:hanging="360"/>
+      </w:pPr>
+      <w:rPr>
+        <w:rFonts w:ascii="Wingdings" w:hAnsi="Wingdings" w:hint="default"/>
+      </w:rPr>
+    </w:lvl>
+  </w:abstractNum>
+  <w:abstractNum w:abstractNumId="1" w15:restartNumberingAfterBreak="0">
     <w:nsid w:val="51143CAE"/>
     <w:multiLevelType w:val="hybridMultilevel"/>
     <w:tmpl w:val="235A7C02"/>
@@ -181,6 +392,9 @@
     </w:lvl>
   </w:abstractNum>
   <w:num w:numId="1">
+    <w:abstractNumId w:val="1"/>
+  </w:num>
+  <w:num w:numId="2">
     <w:abstractNumId w:val="0"/>
   </w:num>
 </w:numbering>
@@ -618,6 +832,50 @@
       <w:contextualSpacing/>
     </w:pPr>
   </w:style>
+  <w:style w:type="paragraph" w:styleId="En-tte">
+    <w:name w:val="header"/>
+    <w:basedOn w:val="Normal"/>
+    <w:link w:val="En-tteCar"/>
+    <w:uiPriority w:val="99"/>
+    <w:unhideWhenUsed/>
+    <w:rsid w:val="00C21EAF"/>
+    <w:pPr>
+      <w:tabs>
+        <w:tab w:val="center" w:pos="4536"/>
+        <w:tab w:val="right" w:pos="9072"/>
+      </w:tabs>
+      <w:spacing w:after="0" w:line="240" w:lineRule="auto"/>
+    </w:pPr>
+  </w:style>
+  <w:style w:type="character" w:customStyle="1" w:styleId="En-tteCar">
+    <w:name w:val="En-tête Car"/>
+    <w:basedOn w:val="Policepardfaut"/>
+    <w:link w:val="En-tte"/>
+    <w:uiPriority w:val="99"/>
+    <w:rsid w:val="00C21EAF"/>
+  </w:style>
+  <w:style w:type="paragraph" w:styleId="Pieddepage">
+    <w:name w:val="footer"/>
+    <w:basedOn w:val="Normal"/>
+    <w:link w:val="PieddepageCar"/>
+    <w:uiPriority w:val="99"/>
+    <w:unhideWhenUsed/>
+    <w:rsid w:val="00C21EAF"/>
+    <w:pPr>
+      <w:tabs>
+        <w:tab w:val="center" w:pos="4536"/>
+        <w:tab w:val="right" w:pos="9072"/>
+      </w:tabs>
+      <w:spacing w:after="0" w:line="240" w:lineRule="auto"/>
+    </w:pPr>
+  </w:style>
+  <w:style w:type="character" w:customStyle="1" w:styleId="PieddepageCar">
+    <w:name w:val="Pied de page Car"/>
+    <w:basedOn w:val="Policepardfaut"/>
+    <w:link w:val="Pieddepage"/>
+    <w:uiPriority w:val="99"/>
+    <w:rsid w:val="00C21EAF"/>
+  </w:style>
 </w:styles>
 </file>
 

</xml_diff>